<commit_message>
add link datacollect, add linear resgrestion
</commit_message>
<xml_diff>
--- a/Report_Group.docx
+++ b/Report_Group.docx
@@ -1,6 +1,6 @@
 
 <file path=word/document.xml><?xml version="1.0" encoding="utf-8"?>
-<w:document xmlns:wpc="http://schemas.microsoft.com/office/word/2010/wordprocessingCanvas" xmlns:cx="http://schemas.microsoft.com/office/drawing/2014/chartex" xmlns:cx1="http://schemas.microsoft.com/office/drawing/2015/9/8/chartex" xmlns:mc="http://schemas.openxmlformats.org/markup-compatibility/2006" xmlns:o="urn:schemas-microsoft-com:office:office" xmlns:r="http://schemas.openxmlformats.org/officeDocument/2006/relationships" xmlns:m="http://schemas.openxmlformats.org/officeDocument/2006/math" xmlns:v="urn:schemas-microsoft-com:vml" xmlns:wp14="http://schemas.microsoft.com/office/word/2010/wordprocessingDrawing" xmlns:wp="http://schemas.openxmlformats.org/drawingml/2006/wordprocessingDrawing" xmlns:w10="urn:schemas-microsoft-com:office:word" xmlns:w="http://schemas.openxmlformats.org/wordprocessingml/2006/main" xmlns:w14="http://schemas.microsoft.com/office/word/2010/wordml" xmlns:w15="http://schemas.microsoft.com/office/word/2012/wordml" xmlns:w16se="http://schemas.microsoft.com/office/word/2015/wordml/symex" xmlns:wpg="http://schemas.microsoft.com/office/word/2010/wordprocessingGroup" xmlns:wpi="http://schemas.microsoft.com/office/word/2010/wordprocessingInk" xmlns:wne="http://schemas.microsoft.com/office/word/2006/wordml" xmlns:wps="http://schemas.microsoft.com/office/word/2010/wordprocessingShape" mc:Ignorable="w14 w15 w16se wp14">
+<w:document xmlns:wpc="http://schemas.microsoft.com/office/word/2010/wordprocessingCanvas" xmlns:cx="http://schemas.microsoft.com/office/drawing/2014/chartex" xmlns:cx1="http://schemas.microsoft.com/office/drawing/2015/9/8/chartex" xmlns:cx2="http://schemas.microsoft.com/office/drawing/2015/10/21/chartex" xmlns:cx3="http://schemas.microsoft.com/office/drawing/2016/5/9/chartex" xmlns:cx4="http://schemas.microsoft.com/office/drawing/2016/5/10/chartex" xmlns:cx5="http://schemas.microsoft.com/office/drawing/2016/5/11/chartex" xmlns:cx6="http://schemas.microsoft.com/office/drawing/2016/5/12/chartex" xmlns:cx7="http://schemas.microsoft.com/office/drawing/2016/5/13/chartex" xmlns:cx8="http://schemas.microsoft.com/office/drawing/2016/5/14/chartex" xmlns:mc="http://schemas.openxmlformats.org/markup-compatibility/2006" xmlns:aink="http://schemas.microsoft.com/office/drawing/2016/ink" xmlns:am3d="http://schemas.microsoft.com/office/drawing/2017/model3d" xmlns:o="urn:schemas-microsoft-com:office:office" xmlns:oel="http://schemas.microsoft.com/office/2019/extlst" xmlns:r="http://schemas.openxmlformats.org/officeDocument/2006/relationships" xmlns:m="http://schemas.openxmlformats.org/officeDocument/2006/math" xmlns:v="urn:schemas-microsoft-com:vml" xmlns:wp14="http://schemas.microsoft.com/office/word/2010/wordprocessingDrawing" xmlns:wp="http://schemas.openxmlformats.org/drawingml/2006/wordprocessingDrawing" xmlns:w10="urn:schemas-microsoft-com:office:word" xmlns:w="http://schemas.openxmlformats.org/wordprocessingml/2006/main" xmlns:w14="http://schemas.microsoft.com/office/word/2010/wordml" xmlns:w15="http://schemas.microsoft.com/office/word/2012/wordml" xmlns:w16cex="http://schemas.microsoft.com/office/word/2018/wordml/cex" xmlns:w16cid="http://schemas.microsoft.com/office/word/2016/wordml/cid" xmlns:w16="http://schemas.microsoft.com/office/word/2018/wordml" xmlns:w16du="http://schemas.microsoft.com/office/word/2023/wordml/word16du" xmlns:w16sdtdh="http://schemas.microsoft.com/office/word/2020/wordml/sdtdatahash" xmlns:w16se="http://schemas.microsoft.com/office/word/2015/wordml/symex" xmlns:wpg="http://schemas.microsoft.com/office/word/2010/wordprocessingGroup" xmlns:wpi="http://schemas.microsoft.com/office/word/2010/wordprocessingInk" xmlns:wne="http://schemas.microsoft.com/office/word/2006/wordml" xmlns:wps="http://schemas.microsoft.com/office/word/2010/wordprocessingShape" mc:Ignorable="w14 w15 w16se w16cid w16 w16cex w16sdtdh wp14">
   <w:body>
     <w:p>
       <w:pPr>
@@ -17,11 +17,11 @@
         <w:tblLook w:val="04A0" w:firstRow="1" w:lastRow="0" w:firstColumn="1" w:lastColumn="0" w:noHBand="0" w:noVBand="1"/>
       </w:tblPr>
       <w:tblGrid>
-        <w:gridCol w:w="2011"/>
-        <w:gridCol w:w="1688"/>
-        <w:gridCol w:w="1960"/>
-        <w:gridCol w:w="1850"/>
-        <w:gridCol w:w="1841"/>
+        <w:gridCol w:w="1971"/>
+        <w:gridCol w:w="1873"/>
+        <w:gridCol w:w="1914"/>
+        <w:gridCol w:w="1800"/>
+        <w:gridCol w:w="1792"/>
       </w:tblGrid>
       <w:tr>
         <w:tc>
@@ -186,13 +186,7 @@
           </w:tcPr>
           <w:p>
             <w:r>
-              <w:t>0</w:t>
-            </w:r>
-            <w:r>
-              <w:t>9</w:t>
-            </w:r>
-            <w:r>
-              <w:t>/04/2023</w:t>
+              <w:t>09/04/2023</w:t>
             </w:r>
           </w:p>
         </w:tc>
@@ -256,6 +250,9 @@
             <w:r>
               <w:t>Mô hình hóa dữ liệu</w:t>
             </w:r>
+            <w:r>
+              <w:t xml:space="preserve"> (Random forest)</w:t>
+            </w:r>
           </w:p>
         </w:tc>
         <w:tc>
@@ -296,6 +293,64 @@
           </w:tcPr>
           <w:p>
             <w:r>
+              <w:t>16/04/2023</w:t>
+            </w:r>
+          </w:p>
+        </w:tc>
+        <w:tc>
+          <w:tcPr>
+            <w:tcW w:w="1688" w:type="dxa"/>
+          </w:tcPr>
+          <w:p>
+            <w:r>
+              <w:t>Mô hình hóa dữ liệu (</w:t>
+            </w:r>
+            <w:r>
+              <w:t>LinearRegression</w:t>
+            </w:r>
+            <w:r>
+              <w:t>)</w:t>
+            </w:r>
+          </w:p>
+        </w:tc>
+        <w:tc>
+          <w:tcPr>
+            <w:tcW w:w="1960" w:type="dxa"/>
+          </w:tcPr>
+          <w:p>
+            <w:r>
+              <w:t>Thực hiện mô hình hóa dữ liệu</w:t>
+            </w:r>
+          </w:p>
+        </w:tc>
+        <w:tc>
+          <w:tcPr>
+            <w:tcW w:w="1850" w:type="dxa"/>
+          </w:tcPr>
+          <w:p>
+            <w:r>
+              <w:t>Support</w:t>
+            </w:r>
+          </w:p>
+        </w:tc>
+        <w:tc>
+          <w:tcPr>
+            <w:tcW w:w="1841" w:type="dxa"/>
+          </w:tcPr>
+          <w:p>
+            <w:r>
+              <w:t>Support</w:t>
+            </w:r>
+          </w:p>
+        </w:tc>
+      </w:tr>
+      <w:tr>
+        <w:tc>
+          <w:tcPr>
+            <w:tcW w:w="2011" w:type="dxa"/>
+          </w:tcPr>
+          <w:p>
+            <w:r>
               <w:t>22/04/2023</w:t>
             </w:r>
           </w:p>
@@ -335,8 +390,6 @@
             <w:tcW w:w="1841" w:type="dxa"/>
           </w:tcPr>
           <w:p>
-            <w:bookmarkStart w:id="0" w:name="_GoBack"/>
-            <w:bookmarkEnd w:id="0"/>
             <w:r>
               <w:t>Support</w:t>
             </w:r>
@@ -516,7 +569,7 @@
 </file>
 
 <file path=word/numbering.xml><?xml version="1.0" encoding="utf-8"?>
-<w:numbering xmlns:wpc="http://schemas.microsoft.com/office/word/2010/wordprocessingCanvas" xmlns:cx="http://schemas.microsoft.com/office/drawing/2014/chartex" xmlns:cx1="http://schemas.microsoft.com/office/drawing/2015/9/8/chartex" xmlns:mc="http://schemas.openxmlformats.org/markup-compatibility/2006" xmlns:o="urn:schemas-microsoft-com:office:office" xmlns:r="http://schemas.openxmlformats.org/officeDocument/2006/relationships" xmlns:m="http://schemas.openxmlformats.org/officeDocument/2006/math" xmlns:v="urn:schemas-microsoft-com:vml" xmlns:wp14="http://schemas.microsoft.com/office/word/2010/wordprocessingDrawing" xmlns:wp="http://schemas.openxmlformats.org/drawingml/2006/wordprocessingDrawing" xmlns:w10="urn:schemas-microsoft-com:office:word" xmlns:w="http://schemas.openxmlformats.org/wordprocessingml/2006/main" xmlns:w14="http://schemas.microsoft.com/office/word/2010/wordml" xmlns:w15="http://schemas.microsoft.com/office/word/2012/wordml" xmlns:w16se="http://schemas.microsoft.com/office/word/2015/wordml/symex" xmlns:wpg="http://schemas.microsoft.com/office/word/2010/wordprocessingGroup" xmlns:wpi="http://schemas.microsoft.com/office/word/2010/wordprocessingInk" xmlns:wne="http://schemas.microsoft.com/office/word/2006/wordml" xmlns:wps="http://schemas.microsoft.com/office/word/2010/wordprocessingShape" mc:Ignorable="w14 w15 w16se wp14">
+<w:numbering xmlns:wpc="http://schemas.microsoft.com/office/word/2010/wordprocessingCanvas" xmlns:cx="http://schemas.microsoft.com/office/drawing/2014/chartex" xmlns:cx1="http://schemas.microsoft.com/office/drawing/2015/9/8/chartex" xmlns:cx2="http://schemas.microsoft.com/office/drawing/2015/10/21/chartex" xmlns:cx3="http://schemas.microsoft.com/office/drawing/2016/5/9/chartex" xmlns:cx4="http://schemas.microsoft.com/office/drawing/2016/5/10/chartex" xmlns:cx5="http://schemas.microsoft.com/office/drawing/2016/5/11/chartex" xmlns:cx6="http://schemas.microsoft.com/office/drawing/2016/5/12/chartex" xmlns:cx7="http://schemas.microsoft.com/office/drawing/2016/5/13/chartex" xmlns:cx8="http://schemas.microsoft.com/office/drawing/2016/5/14/chartex" xmlns:mc="http://schemas.openxmlformats.org/markup-compatibility/2006" xmlns:aink="http://schemas.microsoft.com/office/drawing/2016/ink" xmlns:am3d="http://schemas.microsoft.com/office/drawing/2017/model3d" xmlns:o="urn:schemas-microsoft-com:office:office" xmlns:oel="http://schemas.microsoft.com/office/2019/extlst" xmlns:r="http://schemas.openxmlformats.org/officeDocument/2006/relationships" xmlns:m="http://schemas.openxmlformats.org/officeDocument/2006/math" xmlns:v="urn:schemas-microsoft-com:vml" xmlns:wp14="http://schemas.microsoft.com/office/word/2010/wordprocessingDrawing" xmlns:wp="http://schemas.openxmlformats.org/drawingml/2006/wordprocessingDrawing" xmlns:w10="urn:schemas-microsoft-com:office:word" xmlns:w="http://schemas.openxmlformats.org/wordprocessingml/2006/main" xmlns:w14="http://schemas.microsoft.com/office/word/2010/wordml" xmlns:w15="http://schemas.microsoft.com/office/word/2012/wordml" xmlns:w16cex="http://schemas.microsoft.com/office/word/2018/wordml/cex" xmlns:w16cid="http://schemas.microsoft.com/office/word/2016/wordml/cid" xmlns:w16="http://schemas.microsoft.com/office/word/2018/wordml" xmlns:w16du="http://schemas.microsoft.com/office/word/2023/wordml/word16du" xmlns:w16sdtdh="http://schemas.microsoft.com/office/word/2020/wordml/sdtdatahash" xmlns:w16se="http://schemas.microsoft.com/office/word/2015/wordml/symex" xmlns:wpg="http://schemas.microsoft.com/office/word/2010/wordprocessingGroup" xmlns:wpi="http://schemas.microsoft.com/office/word/2010/wordprocessingInk" xmlns:wne="http://schemas.microsoft.com/office/word/2006/wordml" xmlns:wps="http://schemas.microsoft.com/office/word/2010/wordprocessingShape" mc:Ignorable="w14 w15 w16se w16cid w16 w16cex w16sdtdh wp14">
   <w:abstractNum w:abstractNumId="0" w15:restartNumberingAfterBreak="0">
     <w:nsid w:val="00992CD6"/>
     <w:multiLevelType w:val="hybridMultilevel"/>
@@ -897,23 +950,23 @@
       </w:rPr>
     </w:lvl>
   </w:abstractNum>
-  <w:num w:numId="1">
+  <w:num w:numId="1" w16cid:durableId="1505700745">
     <w:abstractNumId w:val="0"/>
   </w:num>
-  <w:num w:numId="2">
+  <w:num w:numId="2" w16cid:durableId="1498227055">
     <w:abstractNumId w:val="1"/>
   </w:num>
-  <w:num w:numId="3">
+  <w:num w:numId="3" w16cid:durableId="1781335165">
     <w:abstractNumId w:val="2"/>
   </w:num>
-  <w:num w:numId="4">
+  <w:num w:numId="4" w16cid:durableId="261765332">
     <w:abstractNumId w:val="3"/>
   </w:num>
 </w:numbering>
 </file>
 
 <file path=word/styles.xml><?xml version="1.0" encoding="utf-8"?>
-<w:styles xmlns:mc="http://schemas.openxmlformats.org/markup-compatibility/2006" xmlns:r="http://schemas.openxmlformats.org/officeDocument/2006/relationships" xmlns:w="http://schemas.openxmlformats.org/wordprocessingml/2006/main" xmlns:w14="http://schemas.microsoft.com/office/word/2010/wordml" xmlns:w15="http://schemas.microsoft.com/office/word/2012/wordml" xmlns:w16se="http://schemas.microsoft.com/office/word/2015/wordml/symex" mc:Ignorable="w14 w15 w16se">
+<w:styles xmlns:mc="http://schemas.openxmlformats.org/markup-compatibility/2006" xmlns:r="http://schemas.openxmlformats.org/officeDocument/2006/relationships" xmlns:w="http://schemas.openxmlformats.org/wordprocessingml/2006/main" xmlns:w14="http://schemas.microsoft.com/office/word/2010/wordml" xmlns:w15="http://schemas.microsoft.com/office/word/2012/wordml" xmlns:w16cex="http://schemas.microsoft.com/office/word/2018/wordml/cex" xmlns:w16cid="http://schemas.microsoft.com/office/word/2016/wordml/cid" xmlns:w16="http://schemas.microsoft.com/office/word/2018/wordml" xmlns:w16sdtdh="http://schemas.microsoft.com/office/word/2020/wordml/sdtdatahash" xmlns:w16se="http://schemas.microsoft.com/office/word/2015/wordml/symex" mc:Ignorable="w14 w15 w16se w16cid w16 w16cex w16sdtdh">
   <w:docDefaults>
     <w:rPrDefault>
       <w:rPr>
@@ -929,7 +982,7 @@
       </w:pPr>
     </w:pPrDefault>
   </w:docDefaults>
-  <w:latentStyles w:defLockedState="0" w:defUIPriority="99" w:defSemiHidden="0" w:defUnhideWhenUsed="0" w:defQFormat="0" w:count="371">
+  <w:latentStyles w:defLockedState="0" w:defUIPriority="99" w:defSemiHidden="0" w:defUnhideWhenUsed="0" w:defQFormat="0" w:count="376">
     <w:lsdException w:name="Normal" w:uiPriority="0" w:qFormat="1"/>
     <w:lsdException w:name="heading 1" w:uiPriority="9" w:qFormat="1"/>
     <w:lsdException w:name="heading 2" w:semiHidden="1" w:uiPriority="9" w:unhideWhenUsed="1" w:qFormat="1"/>
@@ -1035,7 +1088,6 @@
     <w:lsdException w:name="HTML Sample" w:semiHidden="1" w:unhideWhenUsed="1"/>
     <w:lsdException w:name="HTML Typewriter" w:semiHidden="1" w:unhideWhenUsed="1"/>
     <w:lsdException w:name="HTML Variable" w:semiHidden="1" w:unhideWhenUsed="1"/>
-    <w:lsdException w:name="Normal Table" w:semiHidden="1" w:unhideWhenUsed="1"/>
     <w:lsdException w:name="annotation subject" w:semiHidden="1" w:unhideWhenUsed="1"/>
     <w:lsdException w:name="No List" w:semiHidden="1" w:unhideWhenUsed="1"/>
     <w:lsdException w:name="Outline List 1" w:semiHidden="1" w:unhideWhenUsed="1"/>
@@ -1078,11 +1130,8 @@
     <w:lsdException w:name="Table Contemporary" w:semiHidden="1" w:unhideWhenUsed="1"/>
     <w:lsdException w:name="Table Elegant" w:semiHidden="1" w:unhideWhenUsed="1"/>
     <w:lsdException w:name="Table Professional" w:semiHidden="1" w:unhideWhenUsed="1"/>
-    <w:lsdException w:name="Table Subtle 1" w:semiHidden="1" w:unhideWhenUsed="1"/>
     <w:lsdException w:name="Table Subtle 2" w:semiHidden="1" w:unhideWhenUsed="1"/>
     <w:lsdException w:name="Table Web 1" w:semiHidden="1" w:unhideWhenUsed="1"/>
-    <w:lsdException w:name="Table Web 2" w:semiHidden="1" w:unhideWhenUsed="1"/>
-    <w:lsdException w:name="Table Web 3" w:semiHidden="1" w:unhideWhenUsed="1"/>
     <w:lsdException w:name="Balloon Text" w:semiHidden="1" w:unhideWhenUsed="1"/>
     <w:lsdException w:name="Table Grid" w:uiPriority="39"/>
     <w:lsdException w:name="Table Theme" w:semiHidden="1" w:unhideWhenUsed="1"/>
@@ -1301,6 +1350,11 @@
     <w:lsdException w:name="List Table 5 Dark Accent 6" w:uiPriority="50"/>
     <w:lsdException w:name="List Table 6 Colorful Accent 6" w:uiPriority="51"/>
     <w:lsdException w:name="List Table 7 Colorful Accent 6" w:uiPriority="52"/>
+    <w:lsdException w:name="Mention" w:semiHidden="1" w:unhideWhenUsed="1"/>
+    <w:lsdException w:name="Smart Hyperlink" w:semiHidden="1" w:unhideWhenUsed="1"/>
+    <w:lsdException w:name="Hashtag" w:semiHidden="1" w:unhideWhenUsed="1"/>
+    <w:lsdException w:name="Unresolved Mention" w:semiHidden="1" w:unhideWhenUsed="1"/>
+    <w:lsdException w:name="Smart Link" w:semiHidden="1" w:unhideWhenUsed="1"/>
   </w:latentStyles>
   <w:style w:type="paragraph" w:default="1" w:styleId="Normal">
     <w:name w:val="Normal"/>

</xml_diff>